<commit_message>
FIX: RND & MMAPS docx fix
</commit_message>
<xml_diff>
--- a/RND/docx/Астахов_РК6-73Б_НИРС.docx
+++ b/RND/docx/Астахов_РК6-73Б_НИРС.docx
@@ -1,6 +1,6 @@
 
 <file path=word/document.xml><?xml version="1.0" encoding="utf-8"?>
-<w:document xmlns:wpc="http://schemas.microsoft.com/office/word/2010/wordprocessingCanvas" xmlns:cx="http://schemas.microsoft.com/office/drawing/2014/chartex" xmlns:cx1="http://schemas.microsoft.com/office/drawing/2015/9/8/chartex" xmlns:mc="http://schemas.openxmlformats.org/markup-compatibility/2006" xmlns:o="urn:schemas-microsoft-com:office:office" xmlns:r="http://schemas.openxmlformats.org/officeDocument/2006/relationships" xmlns:m="http://schemas.openxmlformats.org/officeDocument/2006/math" xmlns:v="urn:schemas-microsoft-com:vml" xmlns:wp14="http://schemas.microsoft.com/office/word/2010/wordprocessingDrawing" xmlns:wp="http://schemas.openxmlformats.org/drawingml/2006/wordprocessingDrawing" xmlns:w10="urn:schemas-microsoft-com:office:word" xmlns:w="http://schemas.openxmlformats.org/wordprocessingml/2006/main" xmlns:w14="http://schemas.microsoft.com/office/word/2010/wordml" xmlns:w15="http://schemas.microsoft.com/office/word/2012/wordml" xmlns:w16se="http://schemas.microsoft.com/office/word/2015/wordml/symex" xmlns:wpg="http://schemas.microsoft.com/office/word/2010/wordprocessingGroup" xmlns:wpi="http://schemas.microsoft.com/office/word/2010/wordprocessingInk" xmlns:wne="http://schemas.microsoft.com/office/word/2006/wordml" xmlns:wps="http://schemas.microsoft.com/office/word/2010/wordprocessingShape" mc:Ignorable="w14 w15 w16se wp14">
+<w:document xmlns:wpc="http://schemas.microsoft.com/office/word/2010/wordprocessingCanvas" xmlns:cx="http://schemas.microsoft.com/office/drawing/2014/chartex" xmlns:cx1="http://schemas.microsoft.com/office/drawing/2015/9/8/chartex" xmlns:cx2="http://schemas.microsoft.com/office/drawing/2015/10/21/chartex" xmlns:cx3="http://schemas.microsoft.com/office/drawing/2016/5/9/chartex" xmlns:cx4="http://schemas.microsoft.com/office/drawing/2016/5/10/chartex" xmlns:cx5="http://schemas.microsoft.com/office/drawing/2016/5/11/chartex" xmlns:cx6="http://schemas.microsoft.com/office/drawing/2016/5/12/chartex" xmlns:cx7="http://schemas.microsoft.com/office/drawing/2016/5/13/chartex" xmlns:cx8="http://schemas.microsoft.com/office/drawing/2016/5/14/chartex" xmlns:mc="http://schemas.openxmlformats.org/markup-compatibility/2006" xmlns:aink="http://schemas.microsoft.com/office/drawing/2016/ink" xmlns:am3d="http://schemas.microsoft.com/office/drawing/2017/model3d" xmlns:o="urn:schemas-microsoft-com:office:office" xmlns:r="http://schemas.openxmlformats.org/officeDocument/2006/relationships" xmlns:m="http://schemas.openxmlformats.org/officeDocument/2006/math" xmlns:v="urn:schemas-microsoft-com:vml" xmlns:wp14="http://schemas.microsoft.com/office/word/2010/wordprocessingDrawing" xmlns:wp="http://schemas.openxmlformats.org/drawingml/2006/wordprocessingDrawing" xmlns:w10="urn:schemas-microsoft-com:office:word" xmlns:w="http://schemas.openxmlformats.org/wordprocessingml/2006/main" xmlns:w14="http://schemas.microsoft.com/office/word/2010/wordml" xmlns:w15="http://schemas.microsoft.com/office/word/2012/wordml" xmlns:w16cex="http://schemas.microsoft.com/office/word/2018/wordml/cex" xmlns:w16cid="http://schemas.microsoft.com/office/word/2016/wordml/cid" xmlns:w16="http://schemas.microsoft.com/office/word/2018/wordml" xmlns:w16sdtdh="http://schemas.microsoft.com/office/word/2020/wordml/sdtdatahash" xmlns:w16se="http://schemas.microsoft.com/office/word/2015/wordml/symex" xmlns:wpg="http://schemas.microsoft.com/office/word/2010/wordprocessingGroup" xmlns:wpi="http://schemas.microsoft.com/office/word/2010/wordprocessingInk" xmlns:wne="http://schemas.microsoft.com/office/word/2006/wordml" xmlns:wps="http://schemas.microsoft.com/office/word/2010/wordprocessingShape" mc:Ignorable="w14 w15 w16se w16cid w16 w16cex w16sdtdh wp14">
   <w:body>
     <w:tbl>
       <w:tblPr>
@@ -1166,7 +1166,16 @@
       <w:pPr>
         <w:spacing w:after="0" w:line="276" w:lineRule="auto"/>
         <w:ind w:firstLine="0"/>
-        <w:jc w:val="center"/>
+        <w:rPr>
+          <w:i/>
+          <w:lang w:val="ru-RU"/>
+        </w:rPr>
+      </w:pPr>
+    </w:p>
+    <w:p>
+      <w:pPr>
+        <w:spacing w:after="0" w:line="276" w:lineRule="auto"/>
+        <w:ind w:firstLine="0"/>
         <w:rPr>
           <w:i/>
           <w:lang w:val="ru-RU"/>
@@ -1183,27 +1192,6 @@
           <w:lang w:val="ru-RU"/>
         </w:rPr>
       </w:pPr>
-      <w:r>
-        <w:rPr>
-          <w:i/>
-          <w:lang w:val="ru-RU"/>
-        </w:rPr>
-        <w:t>20</w:t>
-      </w:r>
-      <w:r>
-        <w:rPr>
-          <w:i/>
-          <w:lang w:val="ru-RU"/>
-        </w:rPr>
-        <w:t>25</w:t>
-      </w:r>
-      <w:r>
-        <w:rPr>
-          <w:i/>
-          <w:lang w:val="ru-RU"/>
-        </w:rPr>
-        <w:t xml:space="preserve"> г.</w:t>
-      </w:r>
     </w:p>
     <w:p>
       <w:pPr>
@@ -1215,6 +1203,27 @@
           <w:lang w:val="ru-RU"/>
         </w:rPr>
       </w:pPr>
+      <w:r>
+        <w:rPr>
+          <w:i/>
+          <w:lang w:val="ru-RU"/>
+        </w:rPr>
+        <w:t>20</w:t>
+      </w:r>
+      <w:r>
+        <w:rPr>
+          <w:i/>
+          <w:lang w:val="ru-RU"/>
+        </w:rPr>
+        <w:t>25</w:t>
+      </w:r>
+      <w:r>
+        <w:rPr>
+          <w:i/>
+          <w:lang w:val="ru-RU"/>
+        </w:rPr>
+        <w:t xml:space="preserve"> г.</w:t>
+      </w:r>
     </w:p>
     <w:p>
       <w:pPr>
@@ -1233,6 +1242,7 @@
           <w:sz w:val="22"/>
           <w:lang w:val="ru-RU"/>
         </w:rPr>
+        <w:lastRenderedPageBreak/>
         <w:t>Министерство науки и высшего образования Российской Федерации</w:t>
       </w:r>
     </w:p>
@@ -1273,7 +1283,6 @@
           <w:sz w:val="22"/>
           <w:lang w:val="ru-RU"/>
         </w:rPr>
-        <w:lastRenderedPageBreak/>
         <w:t>высшего образования</w:t>
       </w:r>
     </w:p>
@@ -1446,14 +1455,21 @@
           <w:sz w:val="22"/>
           <w:lang w:val="ru-RU"/>
         </w:rPr>
-        <w:t>25</w:t>
-      </w:r>
-      <w:r>
-        <w:rPr>
-          <w:sz w:val="22"/>
-          <w:lang w:val="ru-RU"/>
-        </w:rPr>
-        <w:t xml:space="preserve"> г.</w:t>
+        <w:t>2</w:t>
+      </w:r>
+      <w:r>
+        <w:rPr>
+          <w:sz w:val="22"/>
+          <w:lang w:val="ru-RU"/>
+        </w:rPr>
+        <w:t xml:space="preserve">    </w:t>
+      </w:r>
+      <w:r>
+        <w:rPr>
+          <w:sz w:val="22"/>
+          <w:lang w:val="ru-RU"/>
+        </w:rPr>
+        <w:t>г.</w:t>
       </w:r>
     </w:p>
     <w:p>
@@ -3291,10 +3307,10 @@
         <w:br w:type="column"/>
       </w:r>
     </w:p>
-    <w:bookmarkStart w:id="4" w:name="_Toc193806988" w:displacedByCustomXml="next"/>
-    <w:bookmarkStart w:id="5" w:name="_Toc193806739" w:displacedByCustomXml="next"/>
-    <w:bookmarkStart w:id="6" w:name="_Toc193806664" w:displacedByCustomXml="next"/>
-    <w:bookmarkStart w:id="7" w:name="_Toc193805857" w:displacedByCustomXml="next"/>
+    <w:bookmarkStart w:id="4" w:name="_Toc193805857" w:displacedByCustomXml="next"/>
+    <w:bookmarkStart w:id="5" w:name="_Toc193806664" w:displacedByCustomXml="next"/>
+    <w:bookmarkStart w:id="6" w:name="_Toc193806739" w:displacedByCustomXml="next"/>
+    <w:bookmarkStart w:id="7" w:name="_Toc193806988" w:displacedByCustomXml="next"/>
     <w:sdt>
       <w:sdtPr>
         <w:rPr>
@@ -3366,74 +3382,6 @@
               <w:lang w:val="ru-RU" w:eastAsia="ru-RU"/>
             </w:rPr>
           </w:pPr>
-          <w:hyperlink w:anchor="_Toc193806989" w:history="1">
-            <w:r>
-              <w:rPr>
-                <w:rStyle w:val="aa"/>
-                <w:noProof/>
-              </w:rPr>
-              <w:t>ОСНОВНЫЕ ПОНЯТИЯ И ОПРЕДЕЛЕНИЯ</w:t>
-            </w:r>
-            <w:r>
-              <w:rPr>
-                <w:noProof/>
-                <w:webHidden/>
-              </w:rPr>
-              <w:tab/>
-            </w:r>
-            <w:r>
-              <w:rPr>
-                <w:noProof/>
-                <w:webHidden/>
-              </w:rPr>
-              <w:fldChar w:fldCharType="begin"/>
-            </w:r>
-            <w:r>
-              <w:rPr>
-                <w:noProof/>
-                <w:webHidden/>
-              </w:rPr>
-              <w:instrText xml:space="preserve"> PAGEREF _Toc193806989 \h </w:instrText>
-            </w:r>
-            <w:r>
-              <w:rPr>
-                <w:noProof/>
-                <w:webHidden/>
-              </w:rPr>
-            </w:r>
-            <w:r>
-              <w:rPr>
-                <w:noProof/>
-                <w:webHidden/>
-              </w:rPr>
-              <w:fldChar w:fldCharType="separate"/>
-            </w:r>
-            <w:r>
-              <w:rPr>
-                <w:noProof/>
-                <w:webHidden/>
-              </w:rPr>
-              <w:t>5</w:t>
-            </w:r>
-            <w:r>
-              <w:rPr>
-                <w:noProof/>
-                <w:webHidden/>
-              </w:rPr>
-              <w:fldChar w:fldCharType="end"/>
-            </w:r>
-          </w:hyperlink>
-        </w:p>
-        <w:p>
-          <w:pPr>
-            <w:pStyle w:val="11"/>
-            <w:rPr>
-              <w:rFonts w:asciiTheme="minorHAnsi" w:hAnsiTheme="minorHAnsi" w:cstheme="minorBidi"/>
-              <w:noProof/>
-              <w:sz w:val="22"/>
-              <w:lang w:val="ru-RU" w:eastAsia="ru-RU"/>
-            </w:rPr>
-          </w:pPr>
           <w:hyperlink w:anchor="_Toc193806990" w:history="1">
             <w:r>
               <w:rPr>
@@ -5205,54 +5153,76 @@
       <w:pPr>
         <w:pStyle w:val="TextDefault"/>
         <w:jc w:val="both"/>
-      </w:pPr>
-      <w:r>
-        <w:rPr>
-          <w:b/>
-          <w:bCs/>
+        <w:rPr>
           <w:lang w:val="en-US"/>
         </w:rPr>
+      </w:pPr>
+      <w:r>
+        <w:rPr>
+          <w:color w:val="000000" w:themeColor="text1"/>
+          <w:lang w:val="en-US"/>
+        </w:rPr>
+        <w:t>Unreal Engine 5</w:t>
+      </w:r>
+      <w:r>
+        <w:rPr>
+          <w:color w:val="000000" w:themeColor="text1"/>
+          <w:lang w:val="en-US"/>
+        </w:rPr>
+        <w:t xml:space="preserve"> (</w:t>
+      </w:r>
+      <w:r>
+        <w:rPr>
+          <w:lang w:val="en-US"/>
+        </w:rPr>
         <w:t>UE</w:t>
       </w:r>
       <w:r>
         <w:rPr>
-          <w:b/>
-          <w:bCs/>
+          <w:lang w:val="en-US"/>
         </w:rPr>
         <w:t>5</w:t>
       </w:r>
       <w:r>
         <w:rPr>
-          <w:b/>
-          <w:bCs/>
+          <w:lang w:val="en-US"/>
+        </w:rPr>
+        <w:t>)</w:t>
+      </w:r>
+      <w:r>
+        <w:rPr>
+          <w:lang w:val="en-US"/>
+        </w:rPr>
+        <w:t xml:space="preserve"> – </w:t>
+      </w:r>
+      <w:r>
+        <w:t>трёхмерный</w:t>
+      </w:r>
+      <w:r>
+        <w:rPr>
+          <w:lang w:val="en-US"/>
         </w:rPr>
         <w:t xml:space="preserve"> </w:t>
       </w:r>
       <w:r>
-        <w:t xml:space="preserve">– трёхмерный движок </w:t>
+        <w:t>движок</w:t>
       </w:r>
       <w:r>
         <w:rPr>
           <w:lang w:val="en-US"/>
         </w:rPr>
-        <w:t>Unreal</w:t>
-      </w:r>
-      <w:r>
-        <w:t xml:space="preserve"> </w:t>
+        <w:t xml:space="preserve"> Unreal Engine </w:t>
       </w:r>
       <w:r>
         <w:rPr>
           <w:lang w:val="en-US"/>
         </w:rPr>
-        <w:t>Engine</w:t>
-      </w:r>
-      <w:r>
-        <w:t xml:space="preserve"> </w:t>
-      </w:r>
-      <w:r>
         <w:t>5</w:t>
       </w:r>
       <w:r>
+        <w:rPr>
+          <w:lang w:val="en-US"/>
+        </w:rPr>
         <w:t>.</w:t>
       </w:r>
     </w:p>
@@ -5263,23 +5233,15 @@
       </w:pPr>
       <w:r>
         <w:rPr>
-          <w:b/>
-          <w:bCs/>
           <w:lang w:val="en-US"/>
         </w:rPr>
         <w:t>Epic</w:t>
       </w:r>
       <w:r>
-        <w:rPr>
-          <w:b/>
-          <w:bCs/>
-        </w:rPr>
         <w:t xml:space="preserve"> </w:t>
       </w:r>
       <w:r>
         <w:rPr>
-          <w:b/>
-          <w:bCs/>
           <w:lang w:val="en-US"/>
         </w:rPr>
         <w:t>Games</w:t>
@@ -5295,24 +5257,12 @@
       </w:pPr>
       <w:r>
         <w:rPr>
-          <w:b/>
-          <w:bCs/>
           <w:lang w:val="en-US"/>
         </w:rPr>
         <w:t>Nanite</w:t>
       </w:r>
       <w:r>
-        <w:rPr>
-          <w:b/>
-          <w:bCs/>
-        </w:rPr>
-        <w:t xml:space="preserve"> – </w:t>
-      </w:r>
-      <w:r>
-        <w:t>технология, позволяющая создавать сцены с высокой детализацией без перегрузки системы</w:t>
-      </w:r>
-      <w:r>
-        <w:t>.</w:t>
+        <w:t xml:space="preserve"> – технология, позволяющая создавать сцены с высокой детализацией без перегрузки системы.</w:t>
       </w:r>
     </w:p>
     <w:p>
@@ -5322,21 +5272,12 @@
       </w:pPr>
       <w:r>
         <w:rPr>
-          <w:b/>
-          <w:bCs/>
           <w:lang w:val="en-US"/>
         </w:rPr>
         <w:t>Blueprint</w:t>
       </w:r>
       <w:r>
-        <w:rPr>
-          <w:b/>
-          <w:bCs/>
-        </w:rPr>
-        <w:t xml:space="preserve"> – </w:t>
-      </w:r>
-      <w:r>
-        <w:t xml:space="preserve">система визуального программирования в </w:t>
+        <w:t xml:space="preserve"> – система визуального программирования в </w:t>
       </w:r>
       <w:r>
         <w:rPr>
@@ -5345,18 +5286,7 @@
         <w:t>UE</w:t>
       </w:r>
       <w:r>
-        <w:t xml:space="preserve">5 </w:t>
-      </w:r>
-      <w:r>
-        <w:t xml:space="preserve">на основе </w:t>
-      </w:r>
-      <w:proofErr w:type="spellStart"/>
-      <w:r>
-        <w:t>нодов</w:t>
-      </w:r>
-      <w:proofErr w:type="spellEnd"/>
-      <w:r>
-        <w:t xml:space="preserve"> с данными (события и функции).</w:t>
+        <w:t>5 на основе нодов с данными (события и функции).</w:t>
       </w:r>
     </w:p>
     <w:p>
@@ -5365,36 +5295,21 @@
       </w:pPr>
       <w:r>
         <w:rPr>
-          <w:b/>
-          <w:bCs/>
           <w:lang w:val="en-US"/>
         </w:rPr>
         <w:t>Game</w:t>
       </w:r>
       <w:r>
-        <w:rPr>
-          <w:b/>
-          <w:bCs/>
-        </w:rPr>
         <w:t xml:space="preserve"> </w:t>
       </w:r>
       <w:r>
         <w:rPr>
-          <w:b/>
-          <w:bCs/>
           <w:lang w:val="en-US"/>
         </w:rPr>
         <w:t>engine</w:t>
       </w:r>
       <w:r>
-        <w:rPr>
-          <w:b/>
-          <w:bCs/>
-        </w:rPr>
-        <w:t xml:space="preserve"> (игровой движок)</w:t>
-      </w:r>
-      <w:r>
-        <w:t xml:space="preserve"> – набор ключевых компонентов программного обеспечения, используемых для разработки игр и иных 3</w:t>
+        <w:t xml:space="preserve"> (игровой движок) – набор ключевых компонентов программного обеспечения, используемых для разработки игр и иных 3</w:t>
       </w:r>
       <w:r>
         <w:rPr>
@@ -5411,59 +5326,34 @@
         <w:pStyle w:val="Main"/>
       </w:pPr>
       <w:r>
-        <w:rPr>
-          <w:b/>
-          <w:bCs/>
-        </w:rPr>
         <w:t>3</w:t>
       </w:r>
       <w:r>
         <w:rPr>
-          <w:b/>
-          <w:bCs/>
           <w:lang w:val="en-US"/>
         </w:rPr>
         <w:t>d</w:t>
       </w:r>
       <w:r>
-        <w:rPr>
-          <w:b/>
-          <w:bCs/>
-        </w:rPr>
         <w:t>-</w:t>
       </w:r>
       <w:r>
         <w:rPr>
-          <w:b/>
-          <w:bCs/>
           <w:lang w:val="en-US"/>
         </w:rPr>
         <w:t>model</w:t>
       </w:r>
       <w:r>
-        <w:rPr>
-          <w:b/>
-          <w:bCs/>
-        </w:rPr>
         <w:t xml:space="preserve"> (3</w:t>
       </w:r>
       <w:r>
         <w:rPr>
-          <w:b/>
-          <w:bCs/>
           <w:lang w:val="en-US"/>
         </w:rPr>
         <w:t>d</w:t>
       </w:r>
       <w:r>
-        <w:rPr>
-          <w:b/>
-          <w:bCs/>
-        </w:rPr>
-        <w:t>-модель)</w:t>
-      </w:r>
-      <w:r>
-        <w:t xml:space="preserve"> – математическое представление объекта в трехмерном пространстве.</w:t>
+        <w:t>-модель) – математическое представление объекта в трехмерном пространстве.</w:t>
       </w:r>
     </w:p>
     <w:p>
@@ -5471,59 +5361,34 @@
         <w:pStyle w:val="Main"/>
       </w:pPr>
       <w:r>
-        <w:rPr>
-          <w:b/>
-          <w:bCs/>
-        </w:rPr>
         <w:t>3</w:t>
       </w:r>
       <w:r>
         <w:rPr>
-          <w:b/>
-          <w:bCs/>
           <w:lang w:val="en-US"/>
         </w:rPr>
         <w:t>d</w:t>
       </w:r>
       <w:r>
-        <w:rPr>
-          <w:b/>
-          <w:bCs/>
-        </w:rPr>
         <w:t>-</w:t>
       </w:r>
       <w:r>
         <w:rPr>
-          <w:b/>
-          <w:bCs/>
           <w:lang w:val="en-US"/>
         </w:rPr>
         <w:t>modeling</w:t>
       </w:r>
       <w:r>
-        <w:rPr>
-          <w:b/>
-          <w:bCs/>
-        </w:rPr>
         <w:t xml:space="preserve"> (3</w:t>
       </w:r>
       <w:r>
         <w:rPr>
-          <w:b/>
-          <w:bCs/>
           <w:lang w:val="en-US"/>
         </w:rPr>
         <w:t>d</w:t>
       </w:r>
       <w:r>
-        <w:rPr>
-          <w:b/>
-          <w:bCs/>
-        </w:rPr>
-        <w:t>-моделирование)</w:t>
-      </w:r>
-      <w:r>
-        <w:t xml:space="preserve"> – процесс создания 3</w:t>
+        <w:t>-моделирование) – процесс создания 3</w:t>
       </w:r>
       <w:r>
         <w:rPr>
@@ -5541,21 +5406,12 @@
       </w:pPr>
       <w:r>
         <w:rPr>
-          <w:b/>
-          <w:bCs/>
           <w:lang w:val="en-US"/>
         </w:rPr>
         <w:t>Actor</w:t>
       </w:r>
       <w:r>
-        <w:rPr>
-          <w:b/>
-          <w:bCs/>
-        </w:rPr>
-        <w:t xml:space="preserve"> (актёр)</w:t>
-      </w:r>
-      <w:r>
-        <w:t xml:space="preserve"> – в рамках движка </w:t>
+        <w:t xml:space="preserve"> (актёр) – в рамках движка </w:t>
       </w:r>
       <w:r>
         <w:rPr>
@@ -5564,10 +5420,7 @@
         <w:t>UE</w:t>
       </w:r>
       <w:r>
-        <w:t>5</w:t>
-      </w:r>
-      <w:r>
-        <w:t xml:space="preserve"> любой объект, который может быть размещен на уровне. </w:t>
+        <w:t xml:space="preserve">5 любой объект, который может быть размещен на уровне. </w:t>
       </w:r>
     </w:p>
     <w:p>
@@ -5663,6 +5516,10 @@
     <w:p>
       <w:pPr>
         <w:pStyle w:val="Subheader"/>
+        <w:numPr>
+          <w:ilvl w:val="0"/>
+          <w:numId w:val="38"/>
+        </w:numPr>
         <w:rPr>
           <w:lang w:val="ru-RU"/>
         </w:rPr>
@@ -5704,6 +5561,7 @@
     <w:p>
       <w:pPr>
         <w:pStyle w:val="TextDefault"/>
+        <w:ind w:firstLine="0"/>
         <w:jc w:val="both"/>
       </w:pPr>
       <w:r>
@@ -5713,7 +5571,7 @@
         <w:t>Основные шаги и аспекты, которые стоит учитывать при создании интерактивной среды в Unreal Engine 5</w:t>
       </w:r>
       <w:r>
-        <w:t>:</w:t>
+        <w:t>.</w:t>
       </w:r>
     </w:p>
     <w:p>
@@ -5738,7 +5596,8 @@
     <w:p>
       <w:pPr>
         <w:pStyle w:val="TextDefault"/>
-        <w:jc w:val="both"/>
+        <w:ind w:firstLine="0"/>
+        <w:jc w:val="center"/>
         <w:rPr>
           <w:b/>
           <w:bCs/>
@@ -5802,6 +5661,7 @@
     <w:p>
       <w:pPr>
         <w:pStyle w:val="TextDefault"/>
+        <w:ind w:firstLine="0"/>
         <w:jc w:val="center"/>
         <w:rPr>
           <w:bCs/>
@@ -5809,15 +5669,21 @@
       </w:pPr>
       <w:r>
         <w:rPr>
+          <w:color w:val="000000" w:themeColor="text1"/>
+        </w:rPr>
+        <w:t>Рисунок 1</w:t>
+      </w:r>
+      <w:r>
+        <w:rPr>
+          <w:color w:val="000000" w:themeColor="text1"/>
+        </w:rPr>
+        <w:t xml:space="preserve"> –</w:t>
+      </w:r>
+      <w:r>
+        <w:rPr>
           <w:bCs/>
         </w:rPr>
-        <w:t xml:space="preserve">Рис.1 </w:t>
-      </w:r>
-      <w:r>
-        <w:rPr>
-          <w:bCs/>
-        </w:rPr>
-        <w:t>«</w:t>
+        <w:t xml:space="preserve"> </w:t>
       </w:r>
       <w:r>
         <w:rPr>
@@ -5832,29 +5698,24 @@
         </w:rPr>
         <w:t>Blueprint</w:t>
       </w:r>
-      <w:r>
-        <w:rPr>
-          <w:bCs/>
-        </w:rPr>
-        <w:t>»</w:t>
+    </w:p>
+    <w:p>
+      <w:pPr>
+        <w:pStyle w:val="TextDefault"/>
+        <w:ind w:firstLine="0"/>
+        <w:jc w:val="both"/>
+      </w:pPr>
+      <w:r>
+        <w:tab/>
+      </w:r>
+      <w:r>
+        <w:t>Прежде чем приступать к разработке, важно ясно понимать, какую среду необходимо создать. Это может быть концептуальное изображение, сценарий или даже рабочий прототип. Нужно определить цель, атмосферу и ключевые элементы, которые должны присутствовать в интерактивном окружении.</w:t>
       </w:r>
     </w:p>
     <w:p>
       <w:pPr>
         <w:pStyle w:val="TextDefault"/>
         <w:jc w:val="both"/>
-      </w:pPr>
-      <w:r>
-        <w:tab/>
-      </w:r>
-      <w:r>
-        <w:t>Прежде чем приступать к разработке, важно ясно понимать, какую среду необходимо создать. Это может быть концептуальное изображение, сценарий или даже рабочий прототип. Нужно определить цель, атмосферу и ключевые элементы, которые должны присутствовать в интерактивном окружении.</w:t>
-      </w:r>
-    </w:p>
-    <w:p>
-      <w:pPr>
-        <w:pStyle w:val="TextDefault"/>
-        <w:jc w:val="both"/>
         <w:rPr>
           <w:b/>
           <w:bCs/>
@@ -5899,6 +5760,7 @@
     <w:p>
       <w:pPr>
         <w:pStyle w:val="TextDefault"/>
+        <w:ind w:firstLine="0"/>
         <w:jc w:val="center"/>
         <w:rPr>
           <w:b/>
@@ -5968,33 +5830,41 @@
       </w:r>
       <w:r>
         <w:rPr>
+          <w:color w:val="000000" w:themeColor="text1"/>
+        </w:rPr>
+        <w:t>Рисунок 2</w:t>
+      </w:r>
+      <w:r>
+        <w:rPr>
+          <w:color w:val="000000" w:themeColor="text1"/>
+        </w:rPr>
+        <w:t xml:space="preserve"> </w:t>
+      </w:r>
+      <w:proofErr w:type="gramStart"/>
+      <w:r>
+        <w:rPr>
+          <w:color w:val="000000" w:themeColor="text1"/>
+        </w:rPr>
+        <w:t>–</w:t>
+      </w:r>
+      <w:r>
+        <w:rPr>
+          <w:color w:val="000000" w:themeColor="text1"/>
+        </w:rPr>
+        <w:t xml:space="preserve"> </w:t>
+      </w:r>
+      <w:r>
+        <w:rPr>
           <w:bCs/>
         </w:rPr>
-        <w:t>Рис</w:t>
-      </w:r>
+        <w:t xml:space="preserve"> Работа</w:t>
+      </w:r>
+      <w:proofErr w:type="gramEnd"/>
       <w:r>
         <w:rPr>
           <w:bCs/>
         </w:rPr>
-        <w:t xml:space="preserve">.2 </w:t>
-      </w:r>
-      <w:r>
-        <w:rPr>
-          <w:bCs/>
-        </w:rPr>
-        <w:t>«</w:t>
-      </w:r>
-      <w:r>
-        <w:rPr>
-          <w:bCs/>
-        </w:rPr>
-        <w:t>Работа с редактором уровня, на рисунке представлен пример</w:t>
-      </w:r>
-      <w:r>
-        <w:rPr>
-          <w:bCs/>
-        </w:rPr>
-        <w:t>»</w:t>
+        <w:t xml:space="preserve"> с редактором уровня, на рисунке представлен пример</w:t>
       </w:r>
     </w:p>
     <w:p>
@@ -6027,14 +5897,14 @@
         <w:pStyle w:val="TextDefault"/>
         <w:jc w:val="both"/>
       </w:pPr>
+      <w:r>
+        <w:t xml:space="preserve">World </w:t>
+      </w:r>
       <w:proofErr w:type="spellStart"/>
       <w:r>
-        <w:t>World</w:t>
+        <w:t>Partition</w:t>
       </w:r>
       <w:proofErr w:type="spellEnd"/>
-      <w:r>
-        <w:t xml:space="preserve"> Partition</w:t>
-      </w:r>
       <w:r>
         <w:t xml:space="preserve">: </w:t>
       </w:r>
@@ -6293,6 +6163,7 @@
       <w:pPr>
         <w:pStyle w:val="Subheader"/>
         <w:rPr>
+          <w:b w:val="0"/>
           <w:lang w:val="ru-RU"/>
         </w:rPr>
       </w:pPr>
@@ -6384,76 +6255,33 @@
         <w:t xml:space="preserve"> Освещение и атмосфера</w:t>
       </w:r>
       <w:bookmarkEnd w:id="14"/>
-    </w:p>
-    <w:p>
-      <w:pPr>
-        <w:pStyle w:val="TextDefault"/>
-        <w:jc w:val="center"/>
+      <w:r>
         <w:rPr>
           <w:bCs/>
         </w:rPr>
-      </w:pPr>
-      <w:r>
-        <w:rPr>
-          <w:b/>
-          <w:bCs/>
-        </w:rPr>
         <w:br/>
       </w:r>
       <w:r>
         <w:rPr>
-          <w:bCs/>
+          <w:b w:val="0"/>
         </w:rPr>
         <w:t xml:space="preserve">Рис.4 </w:t>
       </w:r>
       <w:r>
         <w:rPr>
-          <w:bCs/>
+          <w:b w:val="0"/>
         </w:rPr>
         <w:t>«</w:t>
       </w:r>
       <w:r>
         <w:rPr>
-          <w:bCs/>
-        </w:rPr>
-        <w:t xml:space="preserve">Базовые настройки освещения с помощью </w:t>
-      </w:r>
-      <w:r>
-        <w:rPr>
-          <w:bCs/>
-          <w:lang w:val="en-US"/>
-        </w:rPr>
-        <w:t>Env</w:t>
-      </w:r>
-      <w:r>
-        <w:rPr>
-          <w:bCs/>
-        </w:rPr>
-        <w:t xml:space="preserve">. </w:t>
-      </w:r>
-      <w:r>
-        <w:rPr>
-          <w:bCs/>
-          <w:lang w:val="en-US"/>
-        </w:rPr>
-        <w:t>Lighting</w:t>
-      </w:r>
-      <w:r>
-        <w:rPr>
-          <w:bCs/>
-        </w:rPr>
-        <w:t xml:space="preserve"> </w:t>
-      </w:r>
-      <w:r>
-        <w:rPr>
-          <w:bCs/>
-          <w:lang w:val="en-US"/>
-        </w:rPr>
-        <w:t>Mixer</w:t>
-      </w:r>
-      <w:r>
-        <w:rPr>
-          <w:bCs/>
+          <w:b w:val="0"/>
+        </w:rPr>
+        <w:t>Базовые настройки освещения с помощью Env. Lighting Mixer</w:t>
+      </w:r>
+      <w:r>
+        <w:rPr>
+          <w:b w:val="0"/>
         </w:rPr>
         <w:t>»</w:t>
       </w:r>
@@ -6539,6 +6367,7 @@
     <w:p>
       <w:pPr>
         <w:pStyle w:val="TextDefault"/>
+        <w:ind w:firstLine="0"/>
         <w:jc w:val="center"/>
         <w:rPr>
           <w:bCs/>
@@ -6804,7 +6633,7 @@
         <w:pStyle w:val="HeaderDefault"/>
         <w:numPr>
           <w:ilvl w:val="0"/>
-          <w:numId w:val="33"/>
+          <w:numId w:val="38"/>
         </w:numPr>
       </w:pPr>
       <w:bookmarkStart w:id="17" w:name="_Toc193806998"/>
@@ -6855,7 +6684,7 @@
         <w:jc w:val="both"/>
       </w:pPr>
       <w:r>
-        <w:t>Интегрирование проводится в несколько этапов:</w:t>
+        <w:t>Процесс интегрирования элементов интерактивной среды описан в параграфах ниже.</w:t>
       </w:r>
     </w:p>
     <w:p>
@@ -7124,37 +6953,43 @@
     </w:p>
     <w:p>
       <w:pPr>
-        <w:pStyle w:val="Subheader"/>
-        <w:rPr>
-          <w:lang w:val="ru-RU"/>
-        </w:rPr>
-      </w:pPr>
-      <w:bookmarkStart w:id="19" w:name="_Toc193807000"/>
-      <w:r>
-        <w:rPr>
-          <w:lang w:val="ru-RU"/>
-        </w:rPr>
-        <w:t>2.</w:t>
-      </w:r>
-      <w:r>
-        <w:rPr>
-          <w:lang w:val="ru-RU"/>
-        </w:rPr>
-        <w:t>2</w:t>
-      </w:r>
-      <w:r>
-        <w:rPr>
-          <w:lang w:val="ru-RU"/>
-        </w:rPr>
-        <w:t xml:space="preserve"> Настройка освещения и атмосферы</w:t>
-      </w:r>
-      <w:bookmarkEnd w:id="19"/>
-    </w:p>
-    <w:p>
-      <w:pPr>
         <w:pStyle w:val="TextDefault"/>
         <w:jc w:val="both"/>
       </w:pPr>
+    </w:p>
+    <w:p>
+      <w:pPr>
+        <w:pStyle w:val="Subheader"/>
+        <w:rPr>
+          <w:lang w:val="ru-RU"/>
+        </w:rPr>
+      </w:pPr>
+      <w:bookmarkStart w:id="19" w:name="_Toc193807000"/>
+      <w:r>
+        <w:rPr>
+          <w:lang w:val="ru-RU"/>
+        </w:rPr>
+        <w:t>2.</w:t>
+      </w:r>
+      <w:r>
+        <w:rPr>
+          <w:lang w:val="ru-RU"/>
+        </w:rPr>
+        <w:t>2</w:t>
+      </w:r>
+      <w:r>
+        <w:rPr>
+          <w:lang w:val="ru-RU"/>
+        </w:rPr>
+        <w:t xml:space="preserve"> Настройка освещения и атмосферы</w:t>
+      </w:r>
+      <w:bookmarkEnd w:id="19"/>
+    </w:p>
+    <w:p>
+      <w:pPr>
+        <w:pStyle w:val="TextDefault"/>
+        <w:jc w:val="both"/>
+      </w:pPr>
       <w:r>
         <w:t xml:space="preserve">Lumen: </w:t>
       </w:r>
@@ -7197,6 +7032,7 @@
         <w:rPr>
           <w:lang w:val="ru-RU"/>
         </w:rPr>
+        <w:lastRenderedPageBreak/>
         <w:br/>
       </w:r>
       <w:bookmarkStart w:id="20" w:name="_Toc193807001"/>
@@ -7235,7 +7071,6 @@
         <w:jc w:val="both"/>
       </w:pPr>
       <w:r>
-        <w:lastRenderedPageBreak/>
         <w:t xml:space="preserve">Визуальное программирование: </w:t>
       </w:r>
       <w:r>
@@ -7476,11 +7311,25 @@
     </w:p>
     <w:p>
       <w:pPr>
+        <w:ind w:firstLine="0"/>
+        <w:rPr>
+          <w:rFonts w:eastAsia="Times New Roman" w:cs="Times New Roman"/>
+          <w:szCs w:val="28"/>
+          <w:lang w:val="ru-RU"/>
+        </w:rPr>
+      </w:pPr>
+      <w:r>
+        <w:br w:type="page"/>
+      </w:r>
+    </w:p>
+    <w:p>
+      <w:pPr>
         <w:pStyle w:val="HeaderDefault"/>
         <w:ind w:left="360"/>
       </w:pPr>
       <w:bookmarkStart w:id="23" w:name="_Toc193807004"/>
       <w:r>
+        <w:lastRenderedPageBreak/>
         <w:t>3.</w:t>
       </w:r>
       <w:r>
@@ -7548,7 +7397,7 @@
     <w:p>
       <w:pPr>
         <w:pStyle w:val="Subheader"/>
-        <w:ind w:left="2160" w:firstLine="0"/>
+        <w:ind w:left="2160"/>
         <w:jc w:val="left"/>
         <w:rPr>
           <w:lang w:val="ru-RU"/>
@@ -7637,15 +7486,7 @@
         <w:jc w:val="both"/>
       </w:pPr>
       <w:r>
-        <w:t xml:space="preserve">Визуальные ноды: логика создается с помощью визуальных </w:t>
-      </w:r>
-      <w:proofErr w:type="spellStart"/>
-      <w:r>
-        <w:t>нодов</w:t>
-      </w:r>
-      <w:proofErr w:type="spellEnd"/>
-      <w:r>
-        <w:t>, которые представляют собой блоки кода. Они соединяются, чтобы определить порядок выполнения действий.</w:t>
+        <w:t>Визуальные ноды: логика создается с помощью визуальных нодов, которые представляют собой блоки кода. Они соединяются, чтобы определить порядок выполнения действий.</w:t>
       </w:r>
     </w:p>
     <w:p>
@@ -7684,8 +7525,18 @@
     </w:p>
     <w:p>
       <w:pPr>
+        <w:pStyle w:val="TextDefault"/>
+        <w:numPr>
+          <w:ilvl w:val="0"/>
+          <w:numId w:val="29"/>
+        </w:numPr>
+        <w:jc w:val="both"/>
+      </w:pPr>
+    </w:p>
+    <w:p>
+      <w:pPr>
         <w:pStyle w:val="Subheader"/>
-        <w:ind w:left="1080" w:firstLine="0"/>
+        <w:ind w:left="1080"/>
         <w:rPr>
           <w:lang w:val="ru-RU"/>
         </w:rPr>
@@ -7696,7 +7547,6 @@
         <w:rPr>
           <w:lang w:val="ru-RU"/>
         </w:rPr>
-        <w:lastRenderedPageBreak/>
         <w:t>3.2</w:t>
       </w:r>
       <w:r>
@@ -7803,6 +7653,7 @@
         <w:jc w:val="both"/>
       </w:pPr>
       <w:r>
+        <w:lastRenderedPageBreak/>
         <w:t>Оптимизация: C++ позволяет более точно контролировать производительность и использование ресурсов, что особенно важно для сложных игр.</w:t>
       </w:r>
     </w:p>
@@ -7959,7 +7810,7 @@
     <w:p>
       <w:pPr>
         <w:pStyle w:val="Subheader"/>
-        <w:ind w:left="1080" w:firstLine="0"/>
+        <w:ind w:left="1080"/>
         <w:rPr>
           <w:lang w:val="ru-RU"/>
         </w:rPr>
@@ -7970,7 +7821,6 @@
         <w:rPr>
           <w:lang w:val="ru-RU"/>
         </w:rPr>
-        <w:lastRenderedPageBreak/>
         <w:t>3.</w:t>
       </w:r>
       <w:r>
@@ -8035,7 +7885,11 @@
         <w:t>Имеется возможность</w:t>
       </w:r>
       <w:r>
-        <w:t xml:space="preserve"> использовать Audio Components для воспроизведения звуков в ответ на события (например, шаги персонажа</w:t>
+        <w:t xml:space="preserve"> использовать Audio Components для </w:t>
+      </w:r>
+      <w:r>
+        <w:lastRenderedPageBreak/>
+        <w:t>воспроизведения звуков в ответ на события (например, шаги персонажа</w:t>
       </w:r>
       <w:r>
         <w:t xml:space="preserve"> или </w:t>
@@ -8100,133 +7954,141 @@
     <w:p>
       <w:pPr>
         <w:pStyle w:val="TextDefault"/>
-        <w:numPr>
-          <w:ilvl w:val="0"/>
-          <w:numId w:val="32"/>
-        </w:numPr>
+        <w:ind w:firstLine="0"/>
         <w:jc w:val="both"/>
       </w:pPr>
+    </w:p>
+    <w:p>
+      <w:pPr>
+        <w:ind w:firstLine="0"/>
+        <w:rPr>
+          <w:rFonts w:eastAsiaTheme="majorEastAsia" w:cstheme="majorBidi"/>
+          <w:b/>
+          <w:color w:val="000000" w:themeColor="text1"/>
+          <w:szCs w:val="28"/>
+          <w:lang w:val="ru-RU"/>
+        </w:rPr>
+      </w:pPr>
+      <w:bookmarkStart w:id="32" w:name="_Toc193807009"/>
+      <w:r>
+        <w:br w:type="page"/>
+      </w:r>
+    </w:p>
+    <w:p>
+      <w:pPr>
+        <w:pStyle w:val="HeaderDefault"/>
+      </w:pPr>
+      <w:r>
+        <w:lastRenderedPageBreak/>
+        <w:t>ЗАКЛЮЧЕНИЕ</w:t>
+      </w:r>
+      <w:bookmarkEnd w:id="32"/>
+    </w:p>
+    <w:p>
+      <w:pPr>
+        <w:pStyle w:val="Main"/>
+      </w:pPr>
+      <w:r>
+        <w:t xml:space="preserve">В результате </w:t>
+      </w:r>
+      <w:r>
+        <w:t xml:space="preserve">данной </w:t>
+      </w:r>
+      <w:r>
+        <w:t>работы был</w:t>
+      </w:r>
+      <w:r>
+        <w:t>а создана интерактивная визуальная среда</w:t>
+      </w:r>
+      <w:r>
+        <w:t>. Также был</w:t>
+      </w:r>
+      <w:r>
+        <w:t>а</w:t>
+      </w:r>
+      <w:r>
+        <w:t xml:space="preserve"> </w:t>
+      </w:r>
+      <w:r>
+        <w:t>изучена</w:t>
+      </w:r>
+      <w:r>
+        <w:t xml:space="preserve"> </w:t>
+      </w:r>
+      <w:r>
+        <w:t xml:space="preserve">работа с внутренним инструментарием движка </w:t>
+      </w:r>
+      <w:r>
+        <w:rPr>
+          <w:lang w:val="en-US"/>
+        </w:rPr>
+        <w:t>Unreal</w:t>
+      </w:r>
+      <w:r>
+        <w:t xml:space="preserve"> </w:t>
+      </w:r>
+      <w:r>
+        <w:rPr>
+          <w:lang w:val="en-US"/>
+        </w:rPr>
+        <w:t>Engine</w:t>
+      </w:r>
+      <w:r>
+        <w:t xml:space="preserve"> 5.</w:t>
+      </w:r>
+      <w:r>
+        <w:t xml:space="preserve"> Приобретены знания об </w:t>
+      </w:r>
+      <w:r>
+        <w:t>создании подобных</w:t>
+      </w:r>
+      <w:r>
+        <w:t xml:space="preserve"> проектов.</w:t>
+      </w:r>
+    </w:p>
+    <w:p>
+      <w:pPr>
+        <w:pStyle w:val="Main"/>
+      </w:pPr>
+      <w:r>
+        <w:t>Т</w:t>
+      </w:r>
+      <w:r>
+        <w:t>акже в рамках данной работы был п</w:t>
+      </w:r>
+      <w:r>
+        <w:t xml:space="preserve">роведен анализ реализаций </w:t>
+      </w:r>
+      <w:r>
+        <w:t>проектных</w:t>
+      </w:r>
+      <w:r>
+        <w:t xml:space="preserve"> </w:t>
+      </w:r>
+      <w:r>
+        <w:t>решений</w:t>
+      </w:r>
+      <w:r>
+        <w:t xml:space="preserve"> в существующих продуктах. </w:t>
+      </w:r>
+    </w:p>
+    <w:p>
+      <w:pPr>
+        <w:pStyle w:val="TextDefault"/>
+      </w:pPr>
       <w:r>
         <w:br w:type="column"/>
       </w:r>
-      <w:bookmarkStart w:id="32" w:name="_GoBack"/>
-      <w:bookmarkEnd w:id="32"/>
     </w:p>
     <w:p>
       <w:pPr>
         <w:pStyle w:val="HeaderDefault"/>
       </w:pPr>
-      <w:bookmarkStart w:id="33" w:name="_Toc193807009"/>
-      <w:r>
-        <w:t>ЗАКЛЮЧЕНИЕ</w:t>
+      <w:bookmarkStart w:id="33" w:name="_Toc193807010"/>
+      <w:r>
+        <w:t>СПИСОК ИСПОЛЬЗОВАННЫХ ИСТОЧНИКОВ</w:t>
       </w:r>
       <w:bookmarkEnd w:id="33"/>
-    </w:p>
-    <w:p>
-      <w:pPr>
-        <w:pStyle w:val="Main"/>
-      </w:pPr>
-      <w:r>
-        <w:t xml:space="preserve">В результате </w:t>
-      </w:r>
-      <w:r>
-        <w:t xml:space="preserve">данной </w:t>
-      </w:r>
-      <w:r>
-        <w:t>работы был</w:t>
-      </w:r>
-      <w:r>
-        <w:t>а создана интерактивная визуальная среда</w:t>
-      </w:r>
-      <w:r>
-        <w:t>. Также был</w:t>
-      </w:r>
-      <w:r>
-        <w:t>а</w:t>
-      </w:r>
-      <w:r>
-        <w:t xml:space="preserve"> </w:t>
-      </w:r>
-      <w:r>
-        <w:t>изучена</w:t>
-      </w:r>
-      <w:r>
-        <w:t xml:space="preserve"> </w:t>
-      </w:r>
-      <w:r>
-        <w:t xml:space="preserve">работа с внутренним инструментарием движка </w:t>
-      </w:r>
-      <w:r>
-        <w:rPr>
-          <w:lang w:val="en-US"/>
-        </w:rPr>
-        <w:t>Unreal</w:t>
-      </w:r>
-      <w:r>
-        <w:t xml:space="preserve"> </w:t>
-      </w:r>
-      <w:r>
-        <w:rPr>
-          <w:lang w:val="en-US"/>
-        </w:rPr>
-        <w:t>Engine</w:t>
-      </w:r>
-      <w:r>
-        <w:t xml:space="preserve"> 5.</w:t>
-      </w:r>
-      <w:r>
-        <w:t xml:space="preserve"> Приобретены знания об </w:t>
-      </w:r>
-      <w:r>
-        <w:t>создании подобных</w:t>
-      </w:r>
-      <w:r>
-        <w:t xml:space="preserve"> проектов.</w:t>
-      </w:r>
-    </w:p>
-    <w:p>
-      <w:pPr>
-        <w:pStyle w:val="Main"/>
-      </w:pPr>
-      <w:r>
-        <w:t>Т</w:t>
-      </w:r>
-      <w:r>
-        <w:t>акже в рамках данной работы был п</w:t>
-      </w:r>
-      <w:r>
-        <w:t xml:space="preserve">роведен анализ реализаций </w:t>
-      </w:r>
-      <w:r>
-        <w:t>проектных</w:t>
-      </w:r>
-      <w:r>
-        <w:t xml:space="preserve"> </w:t>
-      </w:r>
-      <w:r>
-        <w:t>решений</w:t>
-      </w:r>
-      <w:r>
-        <w:t xml:space="preserve"> в существующих продуктах. </w:t>
-      </w:r>
-    </w:p>
-    <w:p>
-      <w:pPr>
-        <w:pStyle w:val="TextDefault"/>
-      </w:pPr>
-      <w:r>
-        <w:br w:type="column"/>
-      </w:r>
-    </w:p>
-    <w:p>
-      <w:pPr>
-        <w:pStyle w:val="HeaderDefault"/>
-      </w:pPr>
-      <w:bookmarkStart w:id="34" w:name="_Toc193807010"/>
-      <w:r>
-        <w:t>СПИСОК ИСПОЛЬЗОВАННЫХ ИСТОЧНИКОВ</w:t>
-      </w:r>
-      <w:bookmarkEnd w:id="34"/>
     </w:p>
     <w:p>
       <w:pPr>
@@ -8676,7 +8538,7 @@
 </file>
 
 <file path=word/endnotes.xml><?xml version="1.0" encoding="utf-8"?>
-<w:endnotes xmlns:wpc="http://schemas.microsoft.com/office/word/2010/wordprocessingCanvas" xmlns:cx="http://schemas.microsoft.com/office/drawing/2014/chartex" xmlns:cx1="http://schemas.microsoft.com/office/drawing/2015/9/8/chartex" xmlns:mc="http://schemas.openxmlformats.org/markup-compatibility/2006" xmlns:o="urn:schemas-microsoft-com:office:office" xmlns:r="http://schemas.openxmlformats.org/officeDocument/2006/relationships" xmlns:m="http://schemas.openxmlformats.org/officeDocument/2006/math" xmlns:v="urn:schemas-microsoft-com:vml" xmlns:wp14="http://schemas.microsoft.com/office/word/2010/wordprocessingDrawing" xmlns:wp="http://schemas.openxmlformats.org/drawingml/2006/wordprocessingDrawing" xmlns:w10="urn:schemas-microsoft-com:office:word" xmlns:w="http://schemas.openxmlformats.org/wordprocessingml/2006/main" xmlns:w14="http://schemas.microsoft.com/office/word/2010/wordml" xmlns:w15="http://schemas.microsoft.com/office/word/2012/wordml" xmlns:w16se="http://schemas.microsoft.com/office/word/2015/wordml/symex" xmlns:wpg="http://schemas.microsoft.com/office/word/2010/wordprocessingGroup" xmlns:wpi="http://schemas.microsoft.com/office/word/2010/wordprocessingInk" xmlns:wne="http://schemas.microsoft.com/office/word/2006/wordml" xmlns:wps="http://schemas.microsoft.com/office/word/2010/wordprocessingShape" mc:Ignorable="w14 w15 w16se wp14">
+<w:endnotes xmlns:wpc="http://schemas.microsoft.com/office/word/2010/wordprocessingCanvas" xmlns:cx="http://schemas.microsoft.com/office/drawing/2014/chartex" xmlns:cx1="http://schemas.microsoft.com/office/drawing/2015/9/8/chartex" xmlns:cx2="http://schemas.microsoft.com/office/drawing/2015/10/21/chartex" xmlns:cx3="http://schemas.microsoft.com/office/drawing/2016/5/9/chartex" xmlns:cx4="http://schemas.microsoft.com/office/drawing/2016/5/10/chartex" xmlns:cx5="http://schemas.microsoft.com/office/drawing/2016/5/11/chartex" xmlns:cx6="http://schemas.microsoft.com/office/drawing/2016/5/12/chartex" xmlns:cx7="http://schemas.microsoft.com/office/drawing/2016/5/13/chartex" xmlns:cx8="http://schemas.microsoft.com/office/drawing/2016/5/14/chartex" xmlns:mc="http://schemas.openxmlformats.org/markup-compatibility/2006" xmlns:aink="http://schemas.microsoft.com/office/drawing/2016/ink" xmlns:am3d="http://schemas.microsoft.com/office/drawing/2017/model3d" xmlns:o="urn:schemas-microsoft-com:office:office" xmlns:r="http://schemas.openxmlformats.org/officeDocument/2006/relationships" xmlns:m="http://schemas.openxmlformats.org/officeDocument/2006/math" xmlns:v="urn:schemas-microsoft-com:vml" xmlns:wp14="http://schemas.microsoft.com/office/word/2010/wordprocessingDrawing" xmlns:wp="http://schemas.openxmlformats.org/drawingml/2006/wordprocessingDrawing" xmlns:w10="urn:schemas-microsoft-com:office:word" xmlns:w="http://schemas.openxmlformats.org/wordprocessingml/2006/main" xmlns:w14="http://schemas.microsoft.com/office/word/2010/wordml" xmlns:w15="http://schemas.microsoft.com/office/word/2012/wordml" xmlns:w16cex="http://schemas.microsoft.com/office/word/2018/wordml/cex" xmlns:w16cid="http://schemas.microsoft.com/office/word/2016/wordml/cid" xmlns:w16="http://schemas.microsoft.com/office/word/2018/wordml" xmlns:w16sdtdh="http://schemas.microsoft.com/office/word/2020/wordml/sdtdatahash" xmlns:w16se="http://schemas.microsoft.com/office/word/2015/wordml/symex" xmlns:wpg="http://schemas.microsoft.com/office/word/2010/wordprocessingGroup" xmlns:wpi="http://schemas.microsoft.com/office/word/2010/wordprocessingInk" xmlns:wne="http://schemas.microsoft.com/office/word/2006/wordml" xmlns:wps="http://schemas.microsoft.com/office/word/2010/wordprocessingShape" mc:Ignorable="w14 w15 w16se w16cid w16 w16cex w16sdtdh wp14">
   <w:endnote w:type="separator" w:id="-1">
     <w:p>
       <w:pPr>
@@ -8701,7 +8563,7 @@
 </file>
 
 <file path=word/footer1.xml><?xml version="1.0" encoding="utf-8"?>
-<w:ftr xmlns:wpc="http://schemas.microsoft.com/office/word/2010/wordprocessingCanvas" xmlns:cx="http://schemas.microsoft.com/office/drawing/2014/chartex" xmlns:cx1="http://schemas.microsoft.com/office/drawing/2015/9/8/chartex" xmlns:mc="http://schemas.openxmlformats.org/markup-compatibility/2006" xmlns:o="urn:schemas-microsoft-com:office:office" xmlns:r="http://schemas.openxmlformats.org/officeDocument/2006/relationships" xmlns:m="http://schemas.openxmlformats.org/officeDocument/2006/math" xmlns:v="urn:schemas-microsoft-com:vml" xmlns:wp14="http://schemas.microsoft.com/office/word/2010/wordprocessingDrawing" xmlns:wp="http://schemas.openxmlformats.org/drawingml/2006/wordprocessingDrawing" xmlns:w10="urn:schemas-microsoft-com:office:word" xmlns:w="http://schemas.openxmlformats.org/wordprocessingml/2006/main" xmlns:w14="http://schemas.microsoft.com/office/word/2010/wordml" xmlns:w15="http://schemas.microsoft.com/office/word/2012/wordml" xmlns:w16se="http://schemas.microsoft.com/office/word/2015/wordml/symex" xmlns:wpg="http://schemas.microsoft.com/office/word/2010/wordprocessingGroup" xmlns:wpi="http://schemas.microsoft.com/office/word/2010/wordprocessingInk" xmlns:wne="http://schemas.microsoft.com/office/word/2006/wordml" xmlns:wps="http://schemas.microsoft.com/office/word/2010/wordprocessingShape" mc:Ignorable="w14 w15 w16se wp14">
+<w:ftr xmlns:wpc="http://schemas.microsoft.com/office/word/2010/wordprocessingCanvas" xmlns:cx="http://schemas.microsoft.com/office/drawing/2014/chartex" xmlns:cx1="http://schemas.microsoft.com/office/drawing/2015/9/8/chartex" xmlns:cx2="http://schemas.microsoft.com/office/drawing/2015/10/21/chartex" xmlns:cx3="http://schemas.microsoft.com/office/drawing/2016/5/9/chartex" xmlns:cx4="http://schemas.microsoft.com/office/drawing/2016/5/10/chartex" xmlns:cx5="http://schemas.microsoft.com/office/drawing/2016/5/11/chartex" xmlns:cx6="http://schemas.microsoft.com/office/drawing/2016/5/12/chartex" xmlns:cx7="http://schemas.microsoft.com/office/drawing/2016/5/13/chartex" xmlns:cx8="http://schemas.microsoft.com/office/drawing/2016/5/14/chartex" xmlns:mc="http://schemas.openxmlformats.org/markup-compatibility/2006" xmlns:aink="http://schemas.microsoft.com/office/drawing/2016/ink" xmlns:am3d="http://schemas.microsoft.com/office/drawing/2017/model3d" xmlns:o="urn:schemas-microsoft-com:office:office" xmlns:r="http://schemas.openxmlformats.org/officeDocument/2006/relationships" xmlns:m="http://schemas.openxmlformats.org/officeDocument/2006/math" xmlns:v="urn:schemas-microsoft-com:vml" xmlns:wp14="http://schemas.microsoft.com/office/word/2010/wordprocessingDrawing" xmlns:wp="http://schemas.openxmlformats.org/drawingml/2006/wordprocessingDrawing" xmlns:w10="urn:schemas-microsoft-com:office:word" xmlns:w="http://schemas.openxmlformats.org/wordprocessingml/2006/main" xmlns:w14="http://schemas.microsoft.com/office/word/2010/wordml" xmlns:w15="http://schemas.microsoft.com/office/word/2012/wordml" xmlns:w16cex="http://schemas.microsoft.com/office/word/2018/wordml/cex" xmlns:w16cid="http://schemas.microsoft.com/office/word/2016/wordml/cid" xmlns:w16="http://schemas.microsoft.com/office/word/2018/wordml" xmlns:w16sdtdh="http://schemas.microsoft.com/office/word/2020/wordml/sdtdatahash" xmlns:w16se="http://schemas.microsoft.com/office/word/2015/wordml/symex" xmlns:wpg="http://schemas.microsoft.com/office/word/2010/wordprocessingGroup" xmlns:wpi="http://schemas.microsoft.com/office/word/2010/wordprocessingInk" xmlns:wne="http://schemas.microsoft.com/office/word/2006/wordml" xmlns:wps="http://schemas.microsoft.com/office/word/2010/wordprocessingShape" mc:Ignorable="w14 w15 w16se w16cid w16 w16cex w16sdtdh wp14">
   <w:p>
     <w:pPr>
       <w:pStyle w:val="a8"/>
@@ -8717,7 +8579,7 @@
 </file>
 
 <file path=word/footer2.xml><?xml version="1.0" encoding="utf-8"?>
-<w:ftr xmlns:wpc="http://schemas.microsoft.com/office/word/2010/wordprocessingCanvas" xmlns:cx="http://schemas.microsoft.com/office/drawing/2014/chartex" xmlns:cx1="http://schemas.microsoft.com/office/drawing/2015/9/8/chartex" xmlns:mc="http://schemas.openxmlformats.org/markup-compatibility/2006" xmlns:o="urn:schemas-microsoft-com:office:office" xmlns:r="http://schemas.openxmlformats.org/officeDocument/2006/relationships" xmlns:m="http://schemas.openxmlformats.org/officeDocument/2006/math" xmlns:v="urn:schemas-microsoft-com:vml" xmlns:wp14="http://schemas.microsoft.com/office/word/2010/wordprocessingDrawing" xmlns:wp="http://schemas.openxmlformats.org/drawingml/2006/wordprocessingDrawing" xmlns:w10="urn:schemas-microsoft-com:office:word" xmlns:w="http://schemas.openxmlformats.org/wordprocessingml/2006/main" xmlns:w14="http://schemas.microsoft.com/office/word/2010/wordml" xmlns:w15="http://schemas.microsoft.com/office/word/2012/wordml" xmlns:w16se="http://schemas.microsoft.com/office/word/2015/wordml/symex" xmlns:wpg="http://schemas.microsoft.com/office/word/2010/wordprocessingGroup" xmlns:wpi="http://schemas.microsoft.com/office/word/2010/wordprocessingInk" xmlns:wne="http://schemas.microsoft.com/office/word/2006/wordml" xmlns:wps="http://schemas.microsoft.com/office/word/2010/wordprocessingShape" mc:Ignorable="w14 w15 w16se wp14">
+<w:ftr xmlns:wpc="http://schemas.microsoft.com/office/word/2010/wordprocessingCanvas" xmlns:cx="http://schemas.microsoft.com/office/drawing/2014/chartex" xmlns:cx1="http://schemas.microsoft.com/office/drawing/2015/9/8/chartex" xmlns:cx2="http://schemas.microsoft.com/office/drawing/2015/10/21/chartex" xmlns:cx3="http://schemas.microsoft.com/office/drawing/2016/5/9/chartex" xmlns:cx4="http://schemas.microsoft.com/office/drawing/2016/5/10/chartex" xmlns:cx5="http://schemas.microsoft.com/office/drawing/2016/5/11/chartex" xmlns:cx6="http://schemas.microsoft.com/office/drawing/2016/5/12/chartex" xmlns:cx7="http://schemas.microsoft.com/office/drawing/2016/5/13/chartex" xmlns:cx8="http://schemas.microsoft.com/office/drawing/2016/5/14/chartex" xmlns:mc="http://schemas.openxmlformats.org/markup-compatibility/2006" xmlns:aink="http://schemas.microsoft.com/office/drawing/2016/ink" xmlns:am3d="http://schemas.microsoft.com/office/drawing/2017/model3d" xmlns:o="urn:schemas-microsoft-com:office:office" xmlns:r="http://schemas.openxmlformats.org/officeDocument/2006/relationships" xmlns:m="http://schemas.openxmlformats.org/officeDocument/2006/math" xmlns:v="urn:schemas-microsoft-com:vml" xmlns:wp14="http://schemas.microsoft.com/office/word/2010/wordprocessingDrawing" xmlns:wp="http://schemas.openxmlformats.org/drawingml/2006/wordprocessingDrawing" xmlns:w10="urn:schemas-microsoft-com:office:word" xmlns:w="http://schemas.openxmlformats.org/wordprocessingml/2006/main" xmlns:w14="http://schemas.microsoft.com/office/word/2010/wordml" xmlns:w15="http://schemas.microsoft.com/office/word/2012/wordml" xmlns:w16cex="http://schemas.microsoft.com/office/word/2018/wordml/cex" xmlns:w16cid="http://schemas.microsoft.com/office/word/2016/wordml/cid" xmlns:w16="http://schemas.microsoft.com/office/word/2018/wordml" xmlns:w16sdtdh="http://schemas.microsoft.com/office/word/2020/wordml/sdtdatahash" xmlns:w16se="http://schemas.microsoft.com/office/word/2015/wordml/symex" xmlns:wpg="http://schemas.microsoft.com/office/word/2010/wordprocessingGroup" xmlns:wpi="http://schemas.microsoft.com/office/word/2010/wordprocessingInk" xmlns:wne="http://schemas.microsoft.com/office/word/2006/wordml" xmlns:wps="http://schemas.microsoft.com/office/word/2010/wordprocessingShape" mc:Ignorable="w14 w15 w16se w16cid w16 w16cex w16sdtdh wp14">
   <w:sdt>
     <w:sdtPr>
       <w:id w:val="-1539202148"/>
@@ -8764,7 +8626,7 @@
 </file>
 
 <file path=word/footnotes.xml><?xml version="1.0" encoding="utf-8"?>
-<w:footnotes xmlns:wpc="http://schemas.microsoft.com/office/word/2010/wordprocessingCanvas" xmlns:cx="http://schemas.microsoft.com/office/drawing/2014/chartex" xmlns:cx1="http://schemas.microsoft.com/office/drawing/2015/9/8/chartex" xmlns:mc="http://schemas.openxmlformats.org/markup-compatibility/2006" xmlns:o="urn:schemas-microsoft-com:office:office" xmlns:r="http://schemas.openxmlformats.org/officeDocument/2006/relationships" xmlns:m="http://schemas.openxmlformats.org/officeDocument/2006/math" xmlns:v="urn:schemas-microsoft-com:vml" xmlns:wp14="http://schemas.microsoft.com/office/word/2010/wordprocessingDrawing" xmlns:wp="http://schemas.openxmlformats.org/drawingml/2006/wordprocessingDrawing" xmlns:w10="urn:schemas-microsoft-com:office:word" xmlns:w="http://schemas.openxmlformats.org/wordprocessingml/2006/main" xmlns:w14="http://schemas.microsoft.com/office/word/2010/wordml" xmlns:w15="http://schemas.microsoft.com/office/word/2012/wordml" xmlns:w16se="http://schemas.microsoft.com/office/word/2015/wordml/symex" xmlns:wpg="http://schemas.microsoft.com/office/word/2010/wordprocessingGroup" xmlns:wpi="http://schemas.microsoft.com/office/word/2010/wordprocessingInk" xmlns:wne="http://schemas.microsoft.com/office/word/2006/wordml" xmlns:wps="http://schemas.microsoft.com/office/word/2010/wordprocessingShape" mc:Ignorable="w14 w15 w16se wp14">
+<w:footnotes xmlns:wpc="http://schemas.microsoft.com/office/word/2010/wordprocessingCanvas" xmlns:cx="http://schemas.microsoft.com/office/drawing/2014/chartex" xmlns:cx1="http://schemas.microsoft.com/office/drawing/2015/9/8/chartex" xmlns:cx2="http://schemas.microsoft.com/office/drawing/2015/10/21/chartex" xmlns:cx3="http://schemas.microsoft.com/office/drawing/2016/5/9/chartex" xmlns:cx4="http://schemas.microsoft.com/office/drawing/2016/5/10/chartex" xmlns:cx5="http://schemas.microsoft.com/office/drawing/2016/5/11/chartex" xmlns:cx6="http://schemas.microsoft.com/office/drawing/2016/5/12/chartex" xmlns:cx7="http://schemas.microsoft.com/office/drawing/2016/5/13/chartex" xmlns:cx8="http://schemas.microsoft.com/office/drawing/2016/5/14/chartex" xmlns:mc="http://schemas.openxmlformats.org/markup-compatibility/2006" xmlns:aink="http://schemas.microsoft.com/office/drawing/2016/ink" xmlns:am3d="http://schemas.microsoft.com/office/drawing/2017/model3d" xmlns:o="urn:schemas-microsoft-com:office:office" xmlns:r="http://schemas.openxmlformats.org/officeDocument/2006/relationships" xmlns:m="http://schemas.openxmlformats.org/officeDocument/2006/math" xmlns:v="urn:schemas-microsoft-com:vml" xmlns:wp14="http://schemas.microsoft.com/office/word/2010/wordprocessingDrawing" xmlns:wp="http://schemas.openxmlformats.org/drawingml/2006/wordprocessingDrawing" xmlns:w10="urn:schemas-microsoft-com:office:word" xmlns:w="http://schemas.openxmlformats.org/wordprocessingml/2006/main" xmlns:w14="http://schemas.microsoft.com/office/word/2010/wordml" xmlns:w15="http://schemas.microsoft.com/office/word/2012/wordml" xmlns:w16cex="http://schemas.microsoft.com/office/word/2018/wordml/cex" xmlns:w16cid="http://schemas.microsoft.com/office/word/2016/wordml/cid" xmlns:w16="http://schemas.microsoft.com/office/word/2018/wordml" xmlns:w16sdtdh="http://schemas.microsoft.com/office/word/2020/wordml/sdtdatahash" xmlns:w16se="http://schemas.microsoft.com/office/word/2015/wordml/symex" xmlns:wpg="http://schemas.microsoft.com/office/word/2010/wordprocessingGroup" xmlns:wpi="http://schemas.microsoft.com/office/word/2010/wordprocessingInk" xmlns:wne="http://schemas.microsoft.com/office/word/2006/wordml" xmlns:wps="http://schemas.microsoft.com/office/word/2010/wordprocessingShape" mc:Ignorable="w14 w15 w16se w16cid w16 w16cex w16sdtdh wp14">
   <w:footnote w:type="separator" w:id="-1">
     <w:p>
       <w:pPr>
@@ -8789,7 +8651,7 @@
 </file>
 
 <file path=word/numbering.xml><?xml version="1.0" encoding="utf-8"?>
-<w:numbering xmlns:wpc="http://schemas.microsoft.com/office/word/2010/wordprocessingCanvas" xmlns:cx="http://schemas.microsoft.com/office/drawing/2014/chartex" xmlns:cx1="http://schemas.microsoft.com/office/drawing/2015/9/8/chartex" xmlns:mc="http://schemas.openxmlformats.org/markup-compatibility/2006" xmlns:o="urn:schemas-microsoft-com:office:office" xmlns:r="http://schemas.openxmlformats.org/officeDocument/2006/relationships" xmlns:m="http://schemas.openxmlformats.org/officeDocument/2006/math" xmlns:v="urn:schemas-microsoft-com:vml" xmlns:wp14="http://schemas.microsoft.com/office/word/2010/wordprocessingDrawing" xmlns:wp="http://schemas.openxmlformats.org/drawingml/2006/wordprocessingDrawing" xmlns:w10="urn:schemas-microsoft-com:office:word" xmlns:w="http://schemas.openxmlformats.org/wordprocessingml/2006/main" xmlns:w14="http://schemas.microsoft.com/office/word/2010/wordml" xmlns:w15="http://schemas.microsoft.com/office/word/2012/wordml" xmlns:w16se="http://schemas.microsoft.com/office/word/2015/wordml/symex" xmlns:wpg="http://schemas.microsoft.com/office/word/2010/wordprocessingGroup" xmlns:wpi="http://schemas.microsoft.com/office/word/2010/wordprocessingInk" xmlns:wne="http://schemas.microsoft.com/office/word/2006/wordml" xmlns:wps="http://schemas.microsoft.com/office/word/2010/wordprocessingShape" mc:Ignorable="w14 w15 w16se wp14">
+<w:numbering xmlns:wpc="http://schemas.microsoft.com/office/word/2010/wordprocessingCanvas" xmlns:cx="http://schemas.microsoft.com/office/drawing/2014/chartex" xmlns:cx1="http://schemas.microsoft.com/office/drawing/2015/9/8/chartex" xmlns:cx2="http://schemas.microsoft.com/office/drawing/2015/10/21/chartex" xmlns:cx3="http://schemas.microsoft.com/office/drawing/2016/5/9/chartex" xmlns:cx4="http://schemas.microsoft.com/office/drawing/2016/5/10/chartex" xmlns:cx5="http://schemas.microsoft.com/office/drawing/2016/5/11/chartex" xmlns:cx6="http://schemas.microsoft.com/office/drawing/2016/5/12/chartex" xmlns:cx7="http://schemas.microsoft.com/office/drawing/2016/5/13/chartex" xmlns:cx8="http://schemas.microsoft.com/office/drawing/2016/5/14/chartex" xmlns:mc="http://schemas.openxmlformats.org/markup-compatibility/2006" xmlns:aink="http://schemas.microsoft.com/office/drawing/2016/ink" xmlns:am3d="http://schemas.microsoft.com/office/drawing/2017/model3d" xmlns:o="urn:schemas-microsoft-com:office:office" xmlns:r="http://schemas.openxmlformats.org/officeDocument/2006/relationships" xmlns:m="http://schemas.openxmlformats.org/officeDocument/2006/math" xmlns:v="urn:schemas-microsoft-com:vml" xmlns:wp14="http://schemas.microsoft.com/office/word/2010/wordprocessingDrawing" xmlns:wp="http://schemas.openxmlformats.org/drawingml/2006/wordprocessingDrawing" xmlns:w10="urn:schemas-microsoft-com:office:word" xmlns:w="http://schemas.openxmlformats.org/wordprocessingml/2006/main" xmlns:w14="http://schemas.microsoft.com/office/word/2010/wordml" xmlns:w15="http://schemas.microsoft.com/office/word/2012/wordml" xmlns:w16cex="http://schemas.microsoft.com/office/word/2018/wordml/cex" xmlns:w16cid="http://schemas.microsoft.com/office/word/2016/wordml/cid" xmlns:w16="http://schemas.microsoft.com/office/word/2018/wordml" xmlns:w16sdtdh="http://schemas.microsoft.com/office/word/2020/wordml/sdtdatahash" xmlns:w16se="http://schemas.microsoft.com/office/word/2015/wordml/symex" xmlns:wpg="http://schemas.microsoft.com/office/word/2010/wordprocessingGroup" xmlns:wpi="http://schemas.microsoft.com/office/word/2010/wordprocessingInk" xmlns:wne="http://schemas.microsoft.com/office/word/2006/wordml" xmlns:wps="http://schemas.microsoft.com/office/word/2010/wordprocessingShape" mc:Ignorable="w14 w15 w16se w16cid w16 w16cex w16sdtdh wp14">
   <w:abstractNum w:abstractNumId="0" w15:restartNumberingAfterBreak="0">
     <w:nsid w:val="01670AE2"/>
     <w:multiLevelType w:val="hybridMultilevel"/>
@@ -10561,6 +10423,95 @@
     </w:lvl>
   </w:abstractNum>
   <w:abstractNum w:abstractNumId="18" w15:restartNumberingAfterBreak="0">
+    <w:nsid w:val="412D0AAF"/>
+    <w:multiLevelType w:val="hybridMultilevel"/>
+    <w:tmpl w:val="E0606B76"/>
+    <w:lvl w:ilvl="0" w:tplc="F9B0797A">
+      <w:start w:val="1"/>
+      <w:numFmt w:val="decimal"/>
+      <w:lvlText w:val="%1."/>
+      <w:lvlJc w:val="left"/>
+      <w:pPr>
+        <w:ind w:left="1069" w:hanging="360"/>
+      </w:pPr>
+      <w:rPr>
+        <w:rFonts w:hint="default"/>
+      </w:rPr>
+    </w:lvl>
+    <w:lvl w:ilvl="1" w:tplc="04190019" w:tentative="1">
+      <w:start w:val="1"/>
+      <w:numFmt w:val="lowerLetter"/>
+      <w:lvlText w:val="%2."/>
+      <w:lvlJc w:val="left"/>
+      <w:pPr>
+        <w:ind w:left="1789" w:hanging="360"/>
+      </w:pPr>
+    </w:lvl>
+    <w:lvl w:ilvl="2" w:tplc="0419001B" w:tentative="1">
+      <w:start w:val="1"/>
+      <w:numFmt w:val="lowerRoman"/>
+      <w:lvlText w:val="%3."/>
+      <w:lvlJc w:val="right"/>
+      <w:pPr>
+        <w:ind w:left="2509" w:hanging="180"/>
+      </w:pPr>
+    </w:lvl>
+    <w:lvl w:ilvl="3" w:tplc="0419000F" w:tentative="1">
+      <w:start w:val="1"/>
+      <w:numFmt w:val="decimal"/>
+      <w:lvlText w:val="%4."/>
+      <w:lvlJc w:val="left"/>
+      <w:pPr>
+        <w:ind w:left="3229" w:hanging="360"/>
+      </w:pPr>
+    </w:lvl>
+    <w:lvl w:ilvl="4" w:tplc="04190019" w:tentative="1">
+      <w:start w:val="1"/>
+      <w:numFmt w:val="lowerLetter"/>
+      <w:lvlText w:val="%5."/>
+      <w:lvlJc w:val="left"/>
+      <w:pPr>
+        <w:ind w:left="3949" w:hanging="360"/>
+      </w:pPr>
+    </w:lvl>
+    <w:lvl w:ilvl="5" w:tplc="0419001B" w:tentative="1">
+      <w:start w:val="1"/>
+      <w:numFmt w:val="lowerRoman"/>
+      <w:lvlText w:val="%6."/>
+      <w:lvlJc w:val="right"/>
+      <w:pPr>
+        <w:ind w:left="4669" w:hanging="180"/>
+      </w:pPr>
+    </w:lvl>
+    <w:lvl w:ilvl="6" w:tplc="0419000F" w:tentative="1">
+      <w:start w:val="1"/>
+      <w:numFmt w:val="decimal"/>
+      <w:lvlText w:val="%7."/>
+      <w:lvlJc w:val="left"/>
+      <w:pPr>
+        <w:ind w:left="5389" w:hanging="360"/>
+      </w:pPr>
+    </w:lvl>
+    <w:lvl w:ilvl="7" w:tplc="04190019" w:tentative="1">
+      <w:start w:val="1"/>
+      <w:numFmt w:val="lowerLetter"/>
+      <w:lvlText w:val="%8."/>
+      <w:lvlJc w:val="left"/>
+      <w:pPr>
+        <w:ind w:left="6109" w:hanging="360"/>
+      </w:pPr>
+    </w:lvl>
+    <w:lvl w:ilvl="8" w:tplc="0419001B" w:tentative="1">
+      <w:start w:val="1"/>
+      <w:numFmt w:val="lowerRoman"/>
+      <w:lvlText w:val="%9."/>
+      <w:lvlJc w:val="right"/>
+      <w:pPr>
+        <w:ind w:left="6829" w:hanging="180"/>
+      </w:pPr>
+    </w:lvl>
+  </w:abstractNum>
+  <w:abstractNum w:abstractNumId="19" w15:restartNumberingAfterBreak="0">
     <w:nsid w:val="452F6DA3"/>
     <w:multiLevelType w:val="hybridMultilevel"/>
     <w:tmpl w:val="C2BA11E0"/>
@@ -10649,7 +10600,7 @@
       </w:pPr>
     </w:lvl>
   </w:abstractNum>
-  <w:abstractNum w:abstractNumId="19" w15:restartNumberingAfterBreak="0">
+  <w:abstractNum w:abstractNumId="20" w15:restartNumberingAfterBreak="0">
     <w:nsid w:val="45825404"/>
     <w:multiLevelType w:val="hybridMultilevel"/>
     <w:tmpl w:val="BB4027D4"/>
@@ -10738,7 +10689,7 @@
       </w:pPr>
     </w:lvl>
   </w:abstractNum>
-  <w:abstractNum w:abstractNumId="20" w15:restartNumberingAfterBreak="0">
+  <w:abstractNum w:abstractNumId="21" w15:restartNumberingAfterBreak="0">
     <w:nsid w:val="465B62B1"/>
     <w:multiLevelType w:val="multilevel"/>
     <w:tmpl w:val="D400B180"/>
@@ -10851,7 +10802,7 @@
       </w:rPr>
     </w:lvl>
   </w:abstractNum>
-  <w:abstractNum w:abstractNumId="21" w15:restartNumberingAfterBreak="0">
+  <w:abstractNum w:abstractNumId="22" w15:restartNumberingAfterBreak="0">
     <w:nsid w:val="47EE4B57"/>
     <w:multiLevelType w:val="hybridMultilevel"/>
     <w:tmpl w:val="6F78DED4"/>
@@ -10964,7 +10915,7 @@
       </w:rPr>
     </w:lvl>
   </w:abstractNum>
-  <w:abstractNum w:abstractNumId="22" w15:restartNumberingAfterBreak="0">
+  <w:abstractNum w:abstractNumId="23" w15:restartNumberingAfterBreak="0">
     <w:nsid w:val="4CF75E78"/>
     <w:multiLevelType w:val="multilevel"/>
     <w:tmpl w:val="F656FC2E"/>
@@ -11077,7 +11028,7 @@
       </w:rPr>
     </w:lvl>
   </w:abstractNum>
-  <w:abstractNum w:abstractNumId="23" w15:restartNumberingAfterBreak="0">
+  <w:abstractNum w:abstractNumId="24" w15:restartNumberingAfterBreak="0">
     <w:nsid w:val="50551ECB"/>
     <w:multiLevelType w:val="hybridMultilevel"/>
     <w:tmpl w:val="242AC1F0"/>
@@ -11163,7 +11114,7 @@
       </w:pPr>
     </w:lvl>
   </w:abstractNum>
-  <w:abstractNum w:abstractNumId="24" w15:restartNumberingAfterBreak="0">
+  <w:abstractNum w:abstractNumId="25" w15:restartNumberingAfterBreak="0">
     <w:nsid w:val="545F79E2"/>
     <w:multiLevelType w:val="hybridMultilevel"/>
     <w:tmpl w:val="4678E692"/>
@@ -11249,7 +11200,7 @@
       </w:pPr>
     </w:lvl>
   </w:abstractNum>
-  <w:abstractNum w:abstractNumId="25" w15:restartNumberingAfterBreak="0">
+  <w:abstractNum w:abstractNumId="26" w15:restartNumberingAfterBreak="0">
     <w:nsid w:val="5B3E153C"/>
     <w:multiLevelType w:val="hybridMultilevel"/>
     <w:tmpl w:val="0DCCBE38"/>
@@ -11362,7 +11313,7 @@
       </w:rPr>
     </w:lvl>
   </w:abstractNum>
-  <w:abstractNum w:abstractNumId="26" w15:restartNumberingAfterBreak="0">
+  <w:abstractNum w:abstractNumId="27" w15:restartNumberingAfterBreak="0">
     <w:nsid w:val="5CE16A73"/>
     <w:multiLevelType w:val="hybridMultilevel"/>
     <w:tmpl w:val="535C799C"/>
@@ -11451,7 +11402,7 @@
       </w:pPr>
     </w:lvl>
   </w:abstractNum>
-  <w:abstractNum w:abstractNumId="27" w15:restartNumberingAfterBreak="0">
+  <w:abstractNum w:abstractNumId="28" w15:restartNumberingAfterBreak="0">
     <w:nsid w:val="66261A7C"/>
     <w:multiLevelType w:val="hybridMultilevel"/>
     <w:tmpl w:val="E8F0CA88"/>
@@ -11540,7 +11491,7 @@
       </w:pPr>
     </w:lvl>
   </w:abstractNum>
-  <w:abstractNum w:abstractNumId="28" w15:restartNumberingAfterBreak="0">
+  <w:abstractNum w:abstractNumId="29" w15:restartNumberingAfterBreak="0">
     <w:nsid w:val="6B531ECF"/>
     <w:multiLevelType w:val="hybridMultilevel"/>
     <w:tmpl w:val="72F2477C"/>
@@ -11629,7 +11580,7 @@
       </w:pPr>
     </w:lvl>
   </w:abstractNum>
-  <w:abstractNum w:abstractNumId="29" w15:restartNumberingAfterBreak="0">
+  <w:abstractNum w:abstractNumId="30" w15:restartNumberingAfterBreak="0">
     <w:nsid w:val="70732CC5"/>
     <w:multiLevelType w:val="hybridMultilevel"/>
     <w:tmpl w:val="7BB2C36C"/>
@@ -11718,7 +11669,7 @@
       </w:pPr>
     </w:lvl>
   </w:abstractNum>
-  <w:abstractNum w:abstractNumId="30" w15:restartNumberingAfterBreak="0">
+  <w:abstractNum w:abstractNumId="31" w15:restartNumberingAfterBreak="0">
     <w:nsid w:val="71355EF4"/>
     <w:multiLevelType w:val="hybridMultilevel"/>
     <w:tmpl w:val="65AC1764"/>
@@ -11807,7 +11758,7 @@
       </w:pPr>
     </w:lvl>
   </w:abstractNum>
-  <w:abstractNum w:abstractNumId="31" w15:restartNumberingAfterBreak="0">
+  <w:abstractNum w:abstractNumId="32" w15:restartNumberingAfterBreak="0">
     <w:nsid w:val="71CE3206"/>
     <w:multiLevelType w:val="hybridMultilevel"/>
     <w:tmpl w:val="BAFE5A64"/>
@@ -11896,7 +11847,7 @@
       </w:pPr>
     </w:lvl>
   </w:abstractNum>
-  <w:abstractNum w:abstractNumId="32" w15:restartNumberingAfterBreak="0">
+  <w:abstractNum w:abstractNumId="33" w15:restartNumberingAfterBreak="0">
     <w:nsid w:val="730D069D"/>
     <w:multiLevelType w:val="hybridMultilevel"/>
     <w:tmpl w:val="D0422B26"/>
@@ -11982,7 +11933,7 @@
       </w:pPr>
     </w:lvl>
   </w:abstractNum>
-  <w:abstractNum w:abstractNumId="33" w15:restartNumberingAfterBreak="0">
+  <w:abstractNum w:abstractNumId="34" w15:restartNumberingAfterBreak="0">
     <w:nsid w:val="754E72EA"/>
     <w:multiLevelType w:val="hybridMultilevel"/>
     <w:tmpl w:val="3C4223F4"/>
@@ -12095,7 +12046,7 @@
       </w:rPr>
     </w:lvl>
   </w:abstractNum>
-  <w:abstractNum w:abstractNumId="34" w15:restartNumberingAfterBreak="0">
+  <w:abstractNum w:abstractNumId="35" w15:restartNumberingAfterBreak="0">
     <w:nsid w:val="761843F6"/>
     <w:multiLevelType w:val="hybridMultilevel"/>
     <w:tmpl w:val="E42AD90A"/>
@@ -12184,7 +12135,7 @@
       </w:pPr>
     </w:lvl>
   </w:abstractNum>
-  <w:abstractNum w:abstractNumId="35" w15:restartNumberingAfterBreak="0">
+  <w:abstractNum w:abstractNumId="36" w15:restartNumberingAfterBreak="0">
     <w:nsid w:val="7E066EBE"/>
     <w:multiLevelType w:val="hybridMultilevel"/>
     <w:tmpl w:val="7C5EA13A"/>
@@ -12270,7 +12221,7 @@
       </w:pPr>
     </w:lvl>
   </w:abstractNum>
-  <w:abstractNum w:abstractNumId="36" w15:restartNumberingAfterBreak="0">
+  <w:abstractNum w:abstractNumId="37" w15:restartNumberingAfterBreak="0">
     <w:nsid w:val="7E6C3EB1"/>
     <w:multiLevelType w:val="hybridMultilevel"/>
     <w:tmpl w:val="3A7ADDF6"/>
@@ -12384,22 +12335,22 @@
     </w:lvl>
   </w:abstractNum>
   <w:num w:numId="1">
-    <w:abstractNumId w:val="18"/>
+    <w:abstractNumId w:val="19"/>
   </w:num>
   <w:num w:numId="2">
     <w:abstractNumId w:val="16"/>
   </w:num>
   <w:num w:numId="3">
-    <w:abstractNumId w:val="23"/>
+    <w:abstractNumId w:val="24"/>
   </w:num>
   <w:num w:numId="4">
     <w:abstractNumId w:val="0"/>
   </w:num>
   <w:num w:numId="5">
-    <w:abstractNumId w:val="32"/>
+    <w:abstractNumId w:val="33"/>
   </w:num>
   <w:num w:numId="6">
-    <w:abstractNumId w:val="26"/>
+    <w:abstractNumId w:val="27"/>
   </w:num>
   <w:num w:numId="7">
     <w:abstractNumId w:val="5"/>
@@ -12411,7 +12362,7 @@
     <w:abstractNumId w:val="3"/>
   </w:num>
   <w:num w:numId="10">
-    <w:abstractNumId w:val="31"/>
+    <w:abstractNumId w:val="32"/>
   </w:num>
   <w:num w:numId="11">
     <w:abstractNumId w:val="1"/>
@@ -12423,31 +12374,31 @@
     <w:abstractNumId w:val="8"/>
   </w:num>
   <w:num w:numId="14">
+    <w:abstractNumId w:val="30"/>
+  </w:num>
+  <w:num w:numId="15">
+    <w:abstractNumId w:val="35"/>
+  </w:num>
+  <w:num w:numId="16">
+    <w:abstractNumId w:val="28"/>
+  </w:num>
+  <w:num w:numId="17">
+    <w:abstractNumId w:val="20"/>
+  </w:num>
+  <w:num w:numId="18">
+    <w:abstractNumId w:val="31"/>
+  </w:num>
+  <w:num w:numId="19">
     <w:abstractNumId w:val="29"/>
   </w:num>
-  <w:num w:numId="15">
-    <w:abstractNumId w:val="34"/>
-  </w:num>
-  <w:num w:numId="16">
-    <w:abstractNumId w:val="27"/>
-  </w:num>
-  <w:num w:numId="17">
-    <w:abstractNumId w:val="19"/>
-  </w:num>
-  <w:num w:numId="18">
-    <w:abstractNumId w:val="30"/>
-  </w:num>
-  <w:num w:numId="19">
-    <w:abstractNumId w:val="28"/>
-  </w:num>
   <w:num w:numId="20">
-    <w:abstractNumId w:val="24"/>
+    <w:abstractNumId w:val="25"/>
   </w:num>
   <w:num w:numId="21">
     <w:abstractNumId w:val="10"/>
   </w:num>
   <w:num w:numId="22">
-    <w:abstractNumId w:val="35"/>
+    <w:abstractNumId w:val="36"/>
   </w:num>
   <w:num w:numId="23">
     <w:abstractNumId w:val="13"/>
@@ -12456,7 +12407,7 @@
     <w:abstractNumId w:val="6"/>
   </w:num>
   <w:num w:numId="25">
-    <w:abstractNumId w:val="33"/>
+    <w:abstractNumId w:val="34"/>
   </w:num>
   <w:num w:numId="26">
     <w:abstractNumId w:val="12"/>
@@ -12468,13 +12419,13 @@
     <w:abstractNumId w:val="14"/>
   </w:num>
   <w:num w:numId="29">
-    <w:abstractNumId w:val="25"/>
+    <w:abstractNumId w:val="26"/>
   </w:num>
   <w:num w:numId="30">
-    <w:abstractNumId w:val="21"/>
+    <w:abstractNumId w:val="22"/>
   </w:num>
   <w:num w:numId="31">
-    <w:abstractNumId w:val="36"/>
+    <w:abstractNumId w:val="37"/>
   </w:num>
   <w:num w:numId="32">
     <w:abstractNumId w:val="9"/>
@@ -12489,16 +12440,19 @@
     <w:abstractNumId w:val="17"/>
   </w:num>
   <w:num w:numId="36">
-    <w:abstractNumId w:val="22"/>
+    <w:abstractNumId w:val="23"/>
   </w:num>
   <w:num w:numId="37">
-    <w:abstractNumId w:val="20"/>
+    <w:abstractNumId w:val="21"/>
+  </w:num>
+  <w:num w:numId="38">
+    <w:abstractNumId w:val="18"/>
   </w:num>
 </w:numbering>
 </file>
 
 <file path=word/styles.xml><?xml version="1.0" encoding="utf-8"?>
-<w:styles xmlns:mc="http://schemas.openxmlformats.org/markup-compatibility/2006" xmlns:r="http://schemas.openxmlformats.org/officeDocument/2006/relationships" xmlns:w="http://schemas.openxmlformats.org/wordprocessingml/2006/main" xmlns:w14="http://schemas.microsoft.com/office/word/2010/wordml" xmlns:w15="http://schemas.microsoft.com/office/word/2012/wordml" xmlns:w16se="http://schemas.microsoft.com/office/word/2015/wordml/symex" mc:Ignorable="w14 w15 w16se">
+<w:styles xmlns:mc="http://schemas.openxmlformats.org/markup-compatibility/2006" xmlns:r="http://schemas.openxmlformats.org/officeDocument/2006/relationships" xmlns:w="http://schemas.openxmlformats.org/wordprocessingml/2006/main" xmlns:w14="http://schemas.microsoft.com/office/word/2010/wordml" xmlns:w15="http://schemas.microsoft.com/office/word/2012/wordml" xmlns:w16cex="http://schemas.microsoft.com/office/word/2018/wordml/cex" xmlns:w16cid="http://schemas.microsoft.com/office/word/2016/wordml/cid" xmlns:w16="http://schemas.microsoft.com/office/word/2018/wordml" xmlns:w16sdtdh="http://schemas.microsoft.com/office/word/2020/wordml/sdtdatahash" xmlns:w16se="http://schemas.microsoft.com/office/word/2015/wordml/symex" mc:Ignorable="w14 w15 w16se w16cid w16 w16cex w16sdtdh">
   <w:docDefaults>
     <w:rPrDefault>
       <w:rPr>
@@ -12514,7 +12468,7 @@
       </w:pPr>
     </w:pPrDefault>
   </w:docDefaults>
-  <w:latentStyles w:defLockedState="0" w:defUIPriority="99" w:defSemiHidden="0" w:defUnhideWhenUsed="0" w:defQFormat="0" w:count="371">
+  <w:latentStyles w:defLockedState="0" w:defUIPriority="99" w:defSemiHidden="0" w:defUnhideWhenUsed="0" w:defQFormat="0" w:count="376">
     <w:lsdException w:name="Normal" w:uiPriority="0" w:qFormat="1"/>
     <w:lsdException w:name="heading 1" w:uiPriority="9" w:qFormat="1"/>
     <w:lsdException w:name="heading 2" w:semiHidden="1" w:uiPriority="9" w:unhideWhenUsed="1" w:qFormat="1"/>
@@ -12620,7 +12574,6 @@
     <w:lsdException w:name="HTML Sample" w:semiHidden="1" w:unhideWhenUsed="1"/>
     <w:lsdException w:name="HTML Typewriter" w:semiHidden="1" w:unhideWhenUsed="1"/>
     <w:lsdException w:name="HTML Variable" w:semiHidden="1" w:unhideWhenUsed="1"/>
-    <w:lsdException w:name="Normal Table" w:semiHidden="1" w:unhideWhenUsed="1"/>
     <w:lsdException w:name="annotation subject" w:semiHidden="1" w:unhideWhenUsed="1"/>
     <w:lsdException w:name="No List" w:semiHidden="1" w:unhideWhenUsed="1"/>
     <w:lsdException w:name="Outline List 1" w:semiHidden="1" w:unhideWhenUsed="1"/>
@@ -12663,11 +12616,8 @@
     <w:lsdException w:name="Table Contemporary" w:semiHidden="1" w:unhideWhenUsed="1"/>
     <w:lsdException w:name="Table Elegant" w:semiHidden="1" w:unhideWhenUsed="1"/>
     <w:lsdException w:name="Table Professional" w:semiHidden="1" w:unhideWhenUsed="1"/>
-    <w:lsdException w:name="Table Subtle 1" w:semiHidden="1" w:unhideWhenUsed="1"/>
     <w:lsdException w:name="Table Subtle 2" w:semiHidden="1" w:unhideWhenUsed="1"/>
     <w:lsdException w:name="Table Web 1" w:semiHidden="1" w:unhideWhenUsed="1"/>
-    <w:lsdException w:name="Table Web 2" w:semiHidden="1" w:unhideWhenUsed="1"/>
-    <w:lsdException w:name="Table Web 3" w:semiHidden="1" w:unhideWhenUsed="1"/>
     <w:lsdException w:name="Balloon Text" w:semiHidden="1" w:unhideWhenUsed="1"/>
     <w:lsdException w:name="Table Grid" w:uiPriority="39"/>
     <w:lsdException w:name="Table Theme" w:semiHidden="1" w:unhideWhenUsed="1"/>
@@ -12886,6 +12836,11 @@
     <w:lsdException w:name="List Table 5 Dark Accent 6" w:uiPriority="50"/>
     <w:lsdException w:name="List Table 6 Colorful Accent 6" w:uiPriority="51"/>
     <w:lsdException w:name="List Table 7 Colorful Accent 6" w:uiPriority="52"/>
+    <w:lsdException w:name="Mention" w:semiHidden="1" w:unhideWhenUsed="1"/>
+    <w:lsdException w:name="Smart Hyperlink" w:semiHidden="1" w:unhideWhenUsed="1"/>
+    <w:lsdException w:name="Hashtag" w:semiHidden="1" w:unhideWhenUsed="1"/>
+    <w:lsdException w:name="Unresolved Mention" w:semiHidden="1" w:unhideWhenUsed="1"/>
+    <w:lsdException w:name="Smart Link" w:semiHidden="1" w:unhideWhenUsed="1"/>
   </w:latentStyles>
   <w:style w:type="paragraph" w:default="1" w:styleId="a">
     <w:name w:val="Normal"/>
@@ -13360,9 +13315,10 @@
     <w:basedOn w:val="2"/>
     <w:link w:val="SubheaderChar"/>
     <w:qFormat/>
-    <w:rsid w:val="00C21784"/>
+    <w:rsid w:val="00F140FE"/>
     <w:pPr>
       <w:spacing w:before="0" w:line="360" w:lineRule="auto"/>
+      <w:ind w:firstLine="0"/>
       <w:jc w:val="center"/>
     </w:pPr>
     <w:rPr>
@@ -13389,7 +13345,7 @@
     <w:name w:val="Subheader Char"/>
     <w:basedOn w:val="HeaderDefaultChar"/>
     <w:link w:val="Subheader"/>
-    <w:rsid w:val="00C21784"/>
+    <w:rsid w:val="00F140FE"/>
     <w:rPr>
       <w:rFonts w:ascii="Times New Roman" w:eastAsiaTheme="majorEastAsia" w:hAnsi="Times New Roman" w:cstheme="majorBidi"/>
       <w:b/>
@@ -13461,8 +13417,8 @@
       <w:sz w:val="28"/>
     </w:rPr>
   </w:style>
-  <w:style w:type="character" w:customStyle="1" w:styleId="UnresolvedMention">
-    <w:name w:val="Unresolved Mention"/>
+  <w:style w:type="character" w:customStyle="1" w:styleId="12">
+    <w:name w:val="Неразрешенное упоминание1"/>
     <w:basedOn w:val="a0"/>
     <w:uiPriority w:val="99"/>
     <w:semiHidden/>

</xml_diff>